<commit_message>
removed unnecessary files from being tracked, recommitted changes
</commit_message>
<xml_diff>
--- a/Module2/gwinryanthesum.docx
+++ b/Module2/gwinryanthesum.docx
@@ -17,9 +17,6 @@
       </w:pPr>
       <w:r>
         <w:t xml:space="preserve">Description: </w:t>
-      </w:r>
-      <w:r>
-        <w:t>Write a program in a file named sum.py that receives a series of numbers from the user and allows the user to press the enter key to indicate they are finished providing inputs. After the user presses the enter key, the program should print the sum of the numbers and their average.</w:t>
       </w:r>
     </w:p>
     <w:p>
@@ -44,52 +41,6 @@
       <w:r>
         <w:t xml:space="preserve"> </w:t>
       </w:r>
-      <w:r>
-        <w:rPr>
-          <w:noProof/>
-        </w:rPr>
-        <w:drawing>
-          <wp:inline distT="0" distB="0" distL="0" distR="0" wp14:anchorId="2D968DEB" wp14:editId="63EE4B45">
-            <wp:extent cx="4691745" cy="4922322"/>
-            <wp:effectExtent l="0" t="0" r="0" b="0"/>
-            <wp:docPr id="1442867418" name="Picture 1" descr="A screenshot of a computer program"/>
-            <wp:cNvGraphicFramePr>
-              <a:graphicFrameLocks xmlns:a="http://schemas.openxmlformats.org/drawingml/2006/main" noChangeAspect="1"/>
-            </wp:cNvGraphicFramePr>
-            <a:graphic xmlns:a="http://schemas.openxmlformats.org/drawingml/2006/main">
-              <a:graphicData uri="http://schemas.openxmlformats.org/drawingml/2006/picture">
-                <pic:pic xmlns:pic="http://schemas.openxmlformats.org/drawingml/2006/picture">
-                  <pic:nvPicPr>
-                    <pic:cNvPr id="1442867418" name="Picture 1" descr="A screenshot of a computer program"/>
-                    <pic:cNvPicPr/>
-                  </pic:nvPicPr>
-                  <pic:blipFill>
-                    <a:blip r:embed="rId7">
-                      <a:extLst>
-                        <a:ext uri="{28A0092B-C50C-407E-A947-70E740481C1C}">
-                          <a14:useLocalDpi xmlns:a14="http://schemas.microsoft.com/office/drawing/2010/main" val="0"/>
-                        </a:ext>
-                      </a:extLst>
-                    </a:blip>
-                    <a:stretch>
-                      <a:fillRect/>
-                    </a:stretch>
-                  </pic:blipFill>
-                  <pic:spPr>
-                    <a:xfrm>
-                      <a:off x="0" y="0"/>
-                      <a:ext cx="4730897" cy="4963398"/>
-                    </a:xfrm>
-                    <a:prstGeom prst="rect">
-                      <a:avLst/>
-                    </a:prstGeom>
-                  </pic:spPr>
-                </pic:pic>
-              </a:graphicData>
-            </a:graphic>
-          </wp:inline>
-        </w:drawing>
-      </w:r>
     </w:p>
     <w:p>
       <w:pPr>
@@ -111,7 +62,6 @@
         <w:rPr>
           <w:noProof/>
         </w:rPr>
-        <w:lastRenderedPageBreak/>
         <w:drawing>
           <wp:inline distT="0" distB="0" distL="0" distR="0" wp14:anchorId="0B07A62C" wp14:editId="70F7760A">
             <wp:extent cx="5141539" cy="4079174"/>
@@ -128,7 +78,7 @@
                     <pic:cNvPicPr/>
                   </pic:nvPicPr>
                   <pic:blipFill>
-                    <a:blip r:embed="rId8">
+                    <a:blip r:embed="rId7">
                       <a:extLst>
                         <a:ext uri="{28A0092B-C50C-407E-A947-70E740481C1C}">
                           <a14:useLocalDpi xmlns:a14="http://schemas.microsoft.com/office/drawing/2010/main" val="0"/>
@@ -186,7 +136,7 @@
       </w:r>
     </w:p>
     <w:sectPr>
-      <w:headerReference w:type="default" r:id="rId9"/>
+      <w:headerReference w:type="default" r:id="rId8"/>
       <w:pgSz w:w="12240" w:h="15840"/>
       <w:pgMar w:top="1440" w:right="1440" w:bottom="1440" w:left="1440" w:header="720" w:footer="720" w:gutter="0"/>
       <w:cols w:space="720"/>
@@ -259,14 +209,17 @@
       <w:tab/>
     </w:r>
     <w:r>
-      <w:t>Mod 2 The Sum</w:t>
+      <w:t xml:space="preserve">Mod </w:t>
+    </w:r>
+    <w:r>
+      <w:t>3 Debugging</w:t>
     </w:r>
     <w:r>
       <w:tab/>
-      <w:t>Due Date: 01/2</w:t>
+      <w:t xml:space="preserve">Due Date: </w:t>
     </w:r>
     <w:r>
-      <w:t>7</w:t>
+      <w:t>02/03</w:t>
     </w:r>
     <w:r>
       <w:t>/2025</w:t>
@@ -980,6 +933,7 @@
   <w:style w:type="character" w:default="1" w:styleId="DefaultParagraphFont">
     <w:name w:val="Default Paragraph Font"/>
     <w:uiPriority w:val="1"/>
+    <w:semiHidden/>
     <w:unhideWhenUsed/>
   </w:style>
   <w:style w:type="table" w:default="1" w:styleId="TableNormal">

</xml_diff>